<commit_message>
Upload Relax Data Challenge
Upload Relax data challenge results
</commit_message>
<xml_diff>
--- a/Ultimates Data Challenge/01 - Data Challenge Report for Ultimate.docx
+++ b/Ultimates Data Challenge/01 - Data Challenge Report for Ultimate.docx
@@ -2819,6 +2819,115 @@
           </w:p>
         </w:tc>
       </w:tr>
+      <w:tr>
+        <w:tc>
+          <w:tcPr>
+            <w:tcW w:w="360" w:type="dxa"/>
+            <w:tcMar>
+              <w:top w:w="29" w:type="dxa"/>
+              <w:left w:w="29" w:type="dxa"/>
+              <w:bottom w:w="29" w:type="dxa"/>
+              <w:right w:w="29" w:type="dxa"/>
+            </w:tcMar>
+          </w:tcPr>
+          <w:p>
+            <w:pPr>
+              <w:autoSpaceDE w:val="0"/>
+              <w:autoSpaceDN w:val="0"/>
+              <w:adjustRightInd w:val="0"/>
+              <w:ind w:left="0" w:firstLine="0"/>
+              <w:rPr>
+                <w:rFonts w:cstheme="minorHAnsi"/>
+              </w:rPr>
+            </w:pPr>
+            <w:r>
+              <w:rPr>
+                <w:rFonts w:cstheme="minorHAnsi"/>
+              </w:rPr>
+              <w:lastRenderedPageBreak/>
+              <w:t>5</w:t>
+            </w:r>
+          </w:p>
+        </w:tc>
+        <w:tc>
+          <w:tcPr>
+            <w:tcW w:w="1980" w:type="dxa"/>
+            <w:tcMar>
+              <w:top w:w="29" w:type="dxa"/>
+              <w:left w:w="29" w:type="dxa"/>
+              <w:bottom w:w="29" w:type="dxa"/>
+              <w:right w:w="29" w:type="dxa"/>
+            </w:tcMar>
+          </w:tcPr>
+          <w:p>
+            <w:pPr>
+              <w:autoSpaceDE w:val="0"/>
+              <w:autoSpaceDN w:val="0"/>
+              <w:adjustRightInd w:val="0"/>
+              <w:ind w:left="58" w:firstLine="0"/>
+              <w:rPr>
+                <w:rFonts w:cstheme="minorHAnsi"/>
+              </w:rPr>
+            </w:pPr>
+            <w:r>
+              <w:rPr>
+                <w:rFonts w:cstheme="minorHAnsi"/>
+              </w:rPr>
+              <w:t>from Tommy</w:t>
+            </w:r>
+          </w:p>
+        </w:tc>
+        <w:tc>
+          <w:tcPr>
+            <w:tcW w:w="2430" w:type="dxa"/>
+            <w:tcMar>
+              <w:top w:w="29" w:type="dxa"/>
+              <w:left w:w="29" w:type="dxa"/>
+              <w:bottom w:w="29" w:type="dxa"/>
+              <w:right w:w="29" w:type="dxa"/>
+            </w:tcMar>
+          </w:tcPr>
+          <w:p>
+            <w:pPr>
+              <w:autoSpaceDE w:val="0"/>
+              <w:autoSpaceDN w:val="0"/>
+              <w:adjustRightInd w:val="0"/>
+              <w:ind w:left="60" w:firstLine="0"/>
+              <w:rPr>
+                <w:rFonts w:cstheme="minorHAnsi"/>
+              </w:rPr>
+            </w:pPr>
+          </w:p>
+        </w:tc>
+        <w:tc>
+          <w:tcPr>
+            <w:tcW w:w="5580" w:type="dxa"/>
+            <w:tcMar>
+              <w:top w:w="29" w:type="dxa"/>
+              <w:left w:w="29" w:type="dxa"/>
+              <w:bottom w:w="29" w:type="dxa"/>
+              <w:right w:w="29" w:type="dxa"/>
+            </w:tcMar>
+          </w:tcPr>
+          <w:p>
+            <w:pPr>
+              <w:autoSpaceDE w:val="0"/>
+              <w:autoSpaceDN w:val="0"/>
+              <w:adjustRightInd w:val="0"/>
+              <w:ind w:left="60" w:firstLine="0"/>
+              <w:rPr>
+                <w:rFonts w:cstheme="minorHAnsi"/>
+              </w:rPr>
+            </w:pPr>
+            <w:r>
+              <w:rPr>
+                <w:rFonts w:cstheme="minorHAnsi"/>
+              </w:rPr>
+              <w:t>Is there a difference in the number of trips taken across the bridge</w:t>
+            </w:r>
+          </w:p>
+        </w:tc>
+      </w:tr>
     </w:tbl>
     <w:p>
       <w:pPr>
@@ -2838,7 +2947,6 @@
       </w:pPr>
       <w:bookmarkStart w:id="8" w:name="_Toc535688659"/>
       <w:r>
-        <w:lastRenderedPageBreak/>
         <w:t>Question #2:</w:t>
       </w:r>
       <w:bookmarkEnd w:id="8"/>
@@ -2999,7 +3107,15 @@
               <w:rPr>
                 <w:rFonts w:cstheme="minorHAnsi"/>
               </w:rPr>
-              <w:t>Select a random subset of drivers (at least 25% of drivers) to receive toll reimbursement for a duration of at least 1 month and less than 4 months.</w:t>
+              <w:t>Select a random subset of drivers (at least 25% of drivers) to receive toll reimbursement for a durat</w:t>
+            </w:r>
+            <w:bookmarkStart w:id="9" w:name="_GoBack"/>
+            <w:bookmarkEnd w:id="9"/>
+            <w:r>
+              <w:rPr>
+                <w:rFonts w:cstheme="minorHAnsi"/>
+              </w:rPr>
+              <w:t>ion of at least 1 month and less than 4 months.</w:t>
             </w:r>
           </w:p>
           <w:p>
@@ -3481,14 +3597,7 @@
               <w:rPr>
                 <w:rFonts w:cstheme="minorHAnsi"/>
               </w:rPr>
-              <w:t xml:space="preserve">An “okay result” (i.e. deemed good enough to implement reimbursement of tolls) might be results that show a significant revenue increase, but not a large (or no) profit increase. The </w:t>
-            </w:r>
-            <w:r>
-              <w:rPr>
-                <w:rFonts w:cstheme="minorHAnsi"/>
-              </w:rPr>
-              <w:lastRenderedPageBreak/>
-              <w:t>theory behind this result being that over</w:t>
+              <w:t>An “okay result” (i.e. deemed good enough to implement reimbursement of tolls) might be results that show a significant revenue increase, but not a large (or no) profit increase. The theory behind this result being that over</w:t>
             </w:r>
             <w:r>
               <w:rPr>
@@ -3555,27 +3664,27 @@
           <w:rFonts w:eastAsia="Times New Roman"/>
         </w:rPr>
       </w:pPr>
-      <w:bookmarkStart w:id="9" w:name="_Toc535688660"/>
+      <w:bookmarkStart w:id="10" w:name="_Toc535688660"/>
       <w:r>
         <w:rPr>
           <w:rFonts w:eastAsia="Times New Roman"/>
         </w:rPr>
         <w:t>Part 3 Predictive Modeling</w:t>
       </w:r>
-      <w:bookmarkEnd w:id="9"/>
+      <w:bookmarkEnd w:id="10"/>
     </w:p>
     <w:p>
       <w:pPr>
         <w:pStyle w:val="Heading2"/>
       </w:pPr>
-      <w:bookmarkStart w:id="10" w:name="_Toc535688661"/>
+      <w:bookmarkStart w:id="11" w:name="_Toc535688661"/>
       <w:r>
         <w:t>Background</w:t>
       </w:r>
       <w:r>
         <w:t>:</w:t>
       </w:r>
-      <w:bookmarkEnd w:id="10"/>
+      <w:bookmarkEnd w:id="11"/>
     </w:p>
     <w:p>
       <w:pPr>
@@ -3767,11 +3876,11 @@
       <w:pPr>
         <w:pStyle w:val="Heading2"/>
       </w:pPr>
-      <w:bookmarkStart w:id="11" w:name="_Toc535688662"/>
+      <w:bookmarkStart w:id="12" w:name="_Toc535688662"/>
       <w:r>
         <w:t>Cleaning, Exploration and Analysis</w:t>
       </w:r>
-      <w:bookmarkEnd w:id="11"/>
+      <w:bookmarkEnd w:id="12"/>
     </w:p>
     <w:p>
       <w:pPr>
@@ -3918,6 +4027,7 @@
         <w:contextualSpacing w:val="0"/>
       </w:pPr>
       <w:r>
+        <w:lastRenderedPageBreak/>
         <w:t xml:space="preserve">An interesting data point is that </w:t>
       </w:r>
       <w:r>
@@ -3937,7 +4047,6 @@
         <w:rPr>
           <w:noProof/>
         </w:rPr>
-        <w:lastRenderedPageBreak/>
         <w:drawing>
           <wp:inline distT="0" distB="0" distL="0" distR="0" wp14:anchorId="215AC47F" wp14:editId="2B662BF1">
             <wp:extent cx="3460750" cy="1829465"/>
@@ -3979,11 +4088,11 @@
       <w:pPr>
         <w:pStyle w:val="Heading2"/>
       </w:pPr>
-      <w:bookmarkStart w:id="12" w:name="_Toc535688663"/>
+      <w:bookmarkStart w:id="13" w:name="_Toc535688663"/>
       <w:r>
         <w:t>Analyze the Features</w:t>
       </w:r>
-      <w:bookmarkEnd w:id="12"/>
+      <w:bookmarkEnd w:id="13"/>
     </w:p>
     <w:p>
       <w:pPr>
@@ -4044,11 +4153,11 @@
       <w:pPr>
         <w:pStyle w:val="Heading2"/>
       </w:pPr>
-      <w:bookmarkStart w:id="13" w:name="_Toc535688664"/>
+      <w:bookmarkStart w:id="14" w:name="_Toc535688664"/>
       <w:r>
         <w:t>Predictive Model</w:t>
       </w:r>
-      <w:bookmarkEnd w:id="13"/>
+      <w:bookmarkEnd w:id="14"/>
     </w:p>
     <w:p>
       <w:pPr>
@@ -4654,6 +4763,7 @@
         <w:ind w:left="0" w:firstLine="0"/>
       </w:pPr>
       <w:r>
+        <w:lastRenderedPageBreak/>
         <w:t>Based on the models used, it appears reasonable to expect a prediction accuracy of 70 – 75% for retention of riders.</w:t>
       </w:r>
     </w:p>
@@ -4661,11 +4771,11 @@
       <w:pPr>
         <w:pStyle w:val="Heading2"/>
       </w:pPr>
-      <w:bookmarkStart w:id="14" w:name="_Toc535688665"/>
+      <w:bookmarkStart w:id="15" w:name="_Toc535688665"/>
       <w:r>
         <w:t>Leveraging the Insights:</w:t>
       </w:r>
-      <w:bookmarkEnd w:id="14"/>
+      <w:bookmarkEnd w:id="15"/>
     </w:p>
     <w:p>
       <w:pPr>
@@ -4685,7 +4795,6 @@
         <w:ind w:left="360"/>
       </w:pPr>
       <w:r>
-        <w:lastRenderedPageBreak/>
         <w:t xml:space="preserve">Continue and seek to strengthen the use of the Ultimate Black program as it </w:t>
       </w:r>
       <w:r>
@@ -4754,14 +4863,14 @@
           <w:rFonts w:eastAsia="Times New Roman"/>
         </w:rPr>
       </w:pPr>
-      <w:bookmarkStart w:id="15" w:name="_Toc535688667"/>
+      <w:bookmarkStart w:id="16" w:name="_Toc535688667"/>
       <w:r>
         <w:rPr>
           <w:rFonts w:eastAsia="Times New Roman"/>
         </w:rPr>
         <w:t>Links to Jupyter Data Exploring Notebooks (Python)</w:t>
       </w:r>
-      <w:bookmarkEnd w:id="15"/>
+      <w:bookmarkEnd w:id="16"/>
     </w:p>
     <w:p>
       <w:pPr>
@@ -4780,8 +4889,6 @@
           <w:t>link to folder containing notebooks</w:t>
         </w:r>
       </w:hyperlink>
-      <w:bookmarkStart w:id="16" w:name="_GoBack"/>
-      <w:bookmarkEnd w:id="16"/>
     </w:p>
     <w:p>
       <w:pPr>
@@ -7021,7 +7128,7 @@
 </file>
 
 <file path=customXml/itemProps1.xml><?xml version="1.0" encoding="utf-8"?>
-<ds:datastoreItem xmlns:ds="http://schemas.openxmlformats.org/officeDocument/2006/customXml" ds:itemID="{59E8A72F-6E48-4750-AFED-56D30C684748}">
+<ds:datastoreItem xmlns:ds="http://schemas.openxmlformats.org/officeDocument/2006/customXml" ds:itemID="{4EE1D3A2-64C4-411C-8C4D-90793501CED4}">
   <ds:schemaRefs>
     <ds:schemaRef ds:uri="http://schemas.openxmlformats.org/officeDocument/2006/bibliography"/>
   </ds:schemaRefs>

</xml_diff>